<commit_message>
Salvando variável C e adicionando hiperlink para acessa-la no relatório
</commit_message>
<xml_diff>
--- a/ETAPA01_RELATORIO.docx
+++ b/ETAPA01_RELATORIO.docx
@@ -1260,15 +1260,7 @@
               <w:sz w:val="32"/>
               <w:szCs w:val="32"/>
             </w:rPr>
-            <m:t>=</m:t>
-          </m:r>
-          <m:r>
-            <w:rPr>
-              <w:rFonts w:ascii="Cambria Math" w:hAnsi="Cambria Math"/>
-              <w:sz w:val="32"/>
-              <w:szCs w:val="32"/>
-            </w:rPr>
-            <m:t>0,00125 [s]</m:t>
+            <m:t>=0,00125 [s]</m:t>
           </m:r>
         </m:oMath>
       </m:oMathPara>
@@ -4786,19 +4778,19 @@
           <w:sz w:val="28"/>
           <w:szCs w:val="28"/>
           <w:u w:val="single"/>
-          <w:lang w:val="en-US"/>
-        </w:rPr>
-      </w:pPr>
+        </w:rPr>
+      </w:pPr>
+      <w:proofErr w:type="spellStart"/>
       <w:r>
         <w:rPr>
           <w:rFonts w:ascii="Monospaced" w:hAnsi="Monospaced"/>
           <w:color w:val="A020F0"/>
           <w:sz w:val="28"/>
           <w:szCs w:val="28"/>
-          <w:lang w:val="en-US"/>
         </w:rPr>
         <w:t>end</w:t>
       </w:r>
+      <w:proofErr w:type="spellEnd"/>
     </w:p>
     <w:p>
       <w:pPr>
@@ -4807,7 +4799,6 @@
           <w:rFonts w:ascii="Monospaced" w:hAnsi="Monospaced"/>
           <w:sz w:val="28"/>
           <w:szCs w:val="28"/>
-          <w:lang w:val="en-US"/>
         </w:rPr>
       </w:pPr>
       <w:proofErr w:type="spellStart"/>
@@ -4817,7 +4808,6 @@
           <w:color w:val="000000"/>
           <w:sz w:val="28"/>
           <w:szCs w:val="28"/>
-          <w:lang w:val="en-US"/>
         </w:rPr>
         <w:t>mq</w:t>
       </w:r>
@@ -4827,7 +4817,6 @@
           <w:rFonts w:ascii="Monospaced" w:hAnsi="Monospaced"/>
           <w:sz w:val="28"/>
           <w:szCs w:val="28"/>
-          <w:lang w:val="en-US"/>
         </w:rPr>
         <w:t xml:space="preserve"> </w:t>
       </w:r>
@@ -4837,7 +4826,6 @@
           <w:color w:val="5C5C5C"/>
           <w:sz w:val="28"/>
           <w:szCs w:val="28"/>
-          <w:lang w:val="en-US"/>
         </w:rPr>
         <w:t>=</w:t>
       </w:r>
@@ -4846,7 +4834,6 @@
           <w:rFonts w:ascii="Monospaced" w:hAnsi="Monospaced"/>
           <w:sz w:val="28"/>
           <w:szCs w:val="28"/>
-          <w:lang w:val="en-US"/>
         </w:rPr>
         <w:t xml:space="preserve"> </w:t>
       </w:r>
@@ -4857,7 +4844,6 @@
           <w:color w:val="000000"/>
           <w:sz w:val="28"/>
           <w:szCs w:val="28"/>
-          <w:lang w:val="en-US"/>
         </w:rPr>
         <w:t>mq</w:t>
       </w:r>
@@ -4868,7 +4854,6 @@
           <w:color w:val="5C5C5C"/>
           <w:sz w:val="28"/>
           <w:szCs w:val="28"/>
-          <w:lang w:val="en-US"/>
         </w:rPr>
         <w:t>*</w:t>
       </w:r>
@@ -4879,7 +4864,6 @@
           <w:color w:val="000000"/>
           <w:sz w:val="28"/>
           <w:szCs w:val="28"/>
-          <w:lang w:val="en-US"/>
         </w:rPr>
         <w:t>mmax</w:t>
       </w:r>
@@ -4890,7 +4874,6 @@
           <w:color w:val="000000"/>
           <w:sz w:val="28"/>
           <w:szCs w:val="28"/>
-          <w:lang w:val="en-US"/>
         </w:rPr>
         <w:t>;</w:t>
       </w:r>
@@ -4902,7 +4885,6 @@
           <w:rFonts w:ascii="Monospaced" w:hAnsi="Monospaced"/>
           <w:sz w:val="28"/>
           <w:szCs w:val="28"/>
-          <w:lang w:val="en-US"/>
         </w:rPr>
       </w:pPr>
       <w:r>
@@ -4911,7 +4893,6 @@
           <w:color w:val="32B9B9"/>
           <w:sz w:val="28"/>
           <w:szCs w:val="28"/>
-          <w:lang w:val="en-US"/>
         </w:rPr>
         <w:t>plot2d2</w:t>
       </w:r>
@@ -4921,7 +4902,6 @@
           <w:color w:val="4A55DB"/>
           <w:sz w:val="28"/>
           <w:szCs w:val="28"/>
-          <w:lang w:val="en-US"/>
         </w:rPr>
         <w:t>(</w:t>
       </w:r>
@@ -4933,7 +4913,6 @@
           <w:color w:val="000000"/>
           <w:sz w:val="28"/>
           <w:szCs w:val="28"/>
-          <w:lang w:val="en-US"/>
         </w:rPr>
         <w:t>t,mq</w:t>
       </w:r>
@@ -4945,7 +4924,6 @@
           <w:color w:val="4A55DB"/>
           <w:sz w:val="28"/>
           <w:szCs w:val="28"/>
-          <w:lang w:val="en-US"/>
         </w:rPr>
         <w:t>)</w:t>
       </w:r>
@@ -4955,7 +4933,6 @@
           <w:color w:val="000000"/>
           <w:sz w:val="28"/>
           <w:szCs w:val="28"/>
-          <w:lang w:val="en-US"/>
         </w:rPr>
         <w:t>;</w:t>
       </w:r>
@@ -4966,7 +4943,6 @@
           <w:rFonts w:eastAsiaTheme="minorEastAsia"/>
           <w:sz w:val="28"/>
           <w:szCs w:val="28"/>
-          <w:lang w:val="en-US"/>
         </w:rPr>
       </w:pPr>
     </w:p>
@@ -6354,6 +6330,14 @@
         </w:rPr>
         <w:t>que será utilizada posteriormente no projeto.</w:t>
       </w:r>
+      <w:r>
+        <w:rPr>
+          <w:rFonts w:eastAsiaTheme="minorEastAsia"/>
+          <w:sz w:val="28"/>
+          <w:szCs w:val="28"/>
+        </w:rPr>
+        <w:t xml:space="preserve"> Abaixo encontra-se um link onde é possível visualizar essa variável.</w:t>
+      </w:r>
     </w:p>
     <w:p>
       <w:pPr>
@@ -6362,50 +6346,30 @@
           <w:rFonts w:eastAsiaTheme="minorEastAsia"/>
           <w:sz w:val="28"/>
           <w:szCs w:val="28"/>
+        </w:rPr>
+      </w:pPr>
+      <w:hyperlink r:id="rId7" w:history="1">
+        <w:r>
+          <w:rPr>
+            <w:rStyle w:val="Hyperlink"/>
+            <w:rFonts w:eastAsiaTheme="minorEastAsia"/>
+            <w:sz w:val="28"/>
+            <w:szCs w:val="28"/>
+          </w:rPr>
+          <w:t>variável c</w:t>
+        </w:r>
+      </w:hyperlink>
+    </w:p>
+    <w:p>
+      <w:pPr>
+        <w:jc w:val="center"/>
+        <w:rPr>
+          <w:rFonts w:eastAsiaTheme="minorEastAsia"/>
+          <w:sz w:val="28"/>
+          <w:szCs w:val="28"/>
           <w:u w:val="single"/>
         </w:rPr>
       </w:pPr>
-      <w:r>
-        <w:rPr>
-          <w:noProof/>
-        </w:rPr>
-        <w:lastRenderedPageBreak/>
-        <w:drawing>
-          <wp:inline distT="0" distB="0" distL="0" distR="0" wp14:anchorId="5C9CF1F3" wp14:editId="22678DA5">
-            <wp:extent cx="2857500" cy="4058227"/>
-            <wp:effectExtent l="0" t="0" r="0" b="0"/>
-            <wp:docPr id="4" name="Imagem 4"/>
-            <wp:cNvGraphicFramePr>
-              <a:graphicFrameLocks xmlns:a="http://schemas.openxmlformats.org/drawingml/2006/main" noChangeAspect="1"/>
-            </wp:cNvGraphicFramePr>
-            <a:graphic xmlns:a="http://schemas.openxmlformats.org/drawingml/2006/main">
-              <a:graphicData uri="http://schemas.openxmlformats.org/drawingml/2006/picture">
-                <pic:pic xmlns:pic="http://schemas.openxmlformats.org/drawingml/2006/picture">
-                  <pic:nvPicPr>
-                    <pic:cNvPr id="1" name=""/>
-                    <pic:cNvPicPr/>
-                  </pic:nvPicPr>
-                  <pic:blipFill>
-                    <a:blip r:embed="rId7"/>
-                    <a:stretch>
-                      <a:fillRect/>
-                    </a:stretch>
-                  </pic:blipFill>
-                  <pic:spPr>
-                    <a:xfrm>
-                      <a:off x="0" y="0"/>
-                      <a:ext cx="2859387" cy="4060907"/>
-                    </a:xfrm>
-                    <a:prstGeom prst="rect">
-                      <a:avLst/>
-                    </a:prstGeom>
-                  </pic:spPr>
-                </pic:pic>
-              </a:graphicData>
-            </a:graphic>
-          </wp:inline>
-        </w:drawing>
-      </w:r>
     </w:p>
     <w:sectPr>
       <w:pgSz w:w="11906" w:h="16838"/>
@@ -6907,6 +6871,29 @@
       <w:lang w:eastAsia="pt-BR"/>
     </w:rPr>
   </w:style>
+  <w:style w:type="character" w:styleId="Hyperlink">
+    <w:name w:val="Hyperlink"/>
+    <w:basedOn w:val="Fontepargpadro"/>
+    <w:uiPriority w:val="99"/>
+    <w:unhideWhenUsed/>
+    <w:rsid w:val="008929EB"/>
+    <w:rPr>
+      <w:color w:val="0563C1" w:themeColor="hyperlink"/>
+      <w:u w:val="single"/>
+    </w:rPr>
+  </w:style>
+  <w:style w:type="character" w:styleId="MenoPendente">
+    <w:name w:val="Unresolved Mention"/>
+    <w:basedOn w:val="Fontepargpadro"/>
+    <w:uiPriority w:val="99"/>
+    <w:semiHidden/>
+    <w:unhideWhenUsed/>
+    <w:rsid w:val="008929EB"/>
+    <w:rPr>
+      <w:color w:val="605E5C"/>
+      <w:shd w:val="clear" w:color="auto" w:fill="E1DFDD"/>
+    </w:rPr>
+  </w:style>
 </w:styles>
 </file>
 

</xml_diff>